<commit_message>
commit aula 4 revisao
</commit_message>
<xml_diff>
--- a/ESTUDOS PYTHON.docx
+++ b/ESTUDOS PYTHON.docx
@@ -20,6 +20,9 @@
     </w:p>
     <w:p>
       <w:r>
+        <w:rPr>
+          <w:noProof/>
+        </w:rPr>
         <w:drawing>
           <wp:inline distT="0" distB="0" distL="0" distR="0" wp14:anchorId="542146DA" wp14:editId="4D78CC5A">
             <wp:extent cx="6743700" cy="8264680"/>
@@ -58,13 +61,8 @@
       </w:r>
     </w:p>
     <w:p>
-      <w:proofErr w:type="spellStart"/>
-      <w:r>
-        <w:t>Int</w:t>
-      </w:r>
-      <w:proofErr w:type="spellEnd"/>
-      <w:r>
-        <w:t xml:space="preserve"> == seria pra números inteiros. </w:t>
+      <w:r>
+        <w:t xml:space="preserve">Int == seria pra números inteiros. </w:t>
       </w:r>
     </w:p>
     <w:p>
@@ -104,6 +102,7 @@
         <w:rPr>
           <w:b/>
           <w:bCs/>
+          <w:noProof/>
         </w:rPr>
         <w:drawing>
           <wp:inline distT="0" distB="0" distL="0" distR="0" wp14:anchorId="6B2F02F5" wp14:editId="7359E201">
@@ -169,21 +168,12 @@
           <w:bCs/>
         </w:rPr>
       </w:pPr>
-      <w:proofErr w:type="spellStart"/>
-      <w:r>
-        <w:rPr>
-          <w:b/>
-          <w:bCs/>
-        </w:rPr>
-        <w:t>Pow</w:t>
-      </w:r>
-      <w:proofErr w:type="spellEnd"/>
-      <w:r>
-        <w:rPr>
-          <w:b/>
-          <w:bCs/>
-        </w:rPr>
-        <w:t>(4,3)- potencia de 4 ao cubo.</w:t>
+      <w:r>
+        <w:rPr>
+          <w:b/>
+          <w:bCs/>
+        </w:rPr>
+        <w:t>Pow(4,3)- potencia de 4 ao cubo.</w:t>
       </w:r>
     </w:p>
     <w:p>
@@ -233,21 +223,12 @@
           <w:bCs/>
         </w:rPr>
       </w:pPr>
-      <w:proofErr w:type="spellStart"/>
-      <w:r>
-        <w:rPr>
-          <w:b/>
-          <w:bCs/>
-        </w:rPr>
-        <w:t>Divisao</w:t>
-      </w:r>
-      <w:proofErr w:type="spellEnd"/>
-      <w:r>
-        <w:rPr>
-          <w:b/>
-          <w:bCs/>
-        </w:rPr>
-        <w:t xml:space="preserve"> inteira = 19//2 seria apenas 9.</w:t>
+      <w:r>
+        <w:rPr>
+          <w:b/>
+          <w:bCs/>
+        </w:rPr>
+        <w:t>Divisao inteira = 19//2 seria apenas 9.</w:t>
       </w:r>
     </w:p>
     <w:p>
@@ -357,28 +338,7 @@
           <w:b/>
           <w:bCs/>
         </w:rPr>
-        <w:t xml:space="preserve">Cubica = </w:t>
-      </w:r>
-      <w:r>
-        <w:rPr>
-          <w:b/>
-          <w:bCs/>
-        </w:rPr>
-        <w:t>= x**(1/</w:t>
-      </w:r>
-      <w:r>
-        <w:rPr>
-          <w:b/>
-          <w:bCs/>
-        </w:rPr>
-        <w:t>3</w:t>
-      </w:r>
-      <w:r>
-        <w:rPr>
-          <w:b/>
-          <w:bCs/>
-        </w:rPr>
-        <w:t>)</w:t>
+        <w:t>Cubica = = x**(1/3)</w:t>
       </w:r>
       <w:r>
         <w:rPr>
@@ -407,28 +367,7 @@
           <w:bCs/>
         </w:rPr>
         <w:tab/>
-        <w:t xml:space="preserve">3. Biquadrada = </w:t>
-      </w:r>
-      <w:r>
-        <w:rPr>
-          <w:b/>
-          <w:bCs/>
-        </w:rPr>
-        <w:t>= x**(1/</w:t>
-      </w:r>
-      <w:r>
-        <w:rPr>
-          <w:b/>
-          <w:bCs/>
-        </w:rPr>
-        <w:t>4</w:t>
-      </w:r>
-      <w:r>
-        <w:rPr>
-          <w:b/>
-          <w:bCs/>
-        </w:rPr>
-        <w:t>)</w:t>
+        <w:t>3. Biquadrada = = x**(1/4)</w:t>
       </w:r>
     </w:p>
     <w:p>
@@ -451,23 +390,7 @@
           <w:b/>
           <w:bCs/>
         </w:rPr>
-        <w:t xml:space="preserve">múltiplos </w:t>
-      </w:r>
-      <w:proofErr w:type="spellStart"/>
-      <w:r>
-        <w:rPr>
-          <w:b/>
-          <w:bCs/>
-        </w:rPr>
-        <w:t>strings</w:t>
-      </w:r>
-      <w:proofErr w:type="spellEnd"/>
-      <w:r>
-        <w:rPr>
-          <w:b/>
-          <w:bCs/>
-        </w:rPr>
-        <w:t xml:space="preserve"> colocando multiplicação:</w:t>
+        <w:t>múltiplos strings colocando multiplicação:</w:t>
       </w:r>
     </w:p>
     <w:p>
@@ -607,23 +530,7 @@
           <w:sz w:val="24"/>
           <w:szCs w:val="24"/>
         </w:rPr>
-        <w:t xml:space="preserve">Alinhado </w:t>
-      </w:r>
-      <w:proofErr w:type="spellStart"/>
-      <w:r>
-        <w:rPr>
-          <w:sz w:val="24"/>
-          <w:szCs w:val="24"/>
-        </w:rPr>
-        <w:t>a</w:t>
-      </w:r>
-      <w:proofErr w:type="spellEnd"/>
-      <w:r>
-        <w:rPr>
-          <w:sz w:val="24"/>
-          <w:szCs w:val="24"/>
-        </w:rPr>
-        <w:t xml:space="preserve"> direita, esquerda e centralizado (respectivamente).</w:t>
+        <w:t>Alinhado a direita, esquerda e centralizado (respectivamente).</w:t>
       </w:r>
     </w:p>
     <w:p>
@@ -734,15 +641,7 @@
         </w:numPr>
       </w:pPr>
       <w:r>
-        <w:t xml:space="preserve">, </w:t>
-      </w:r>
-      <w:proofErr w:type="spellStart"/>
-      <w:r>
-        <w:t>end</w:t>
-      </w:r>
-      <w:proofErr w:type="spellEnd"/>
-      <w:r>
-        <w:t>=’ ‘</w:t>
+        <w:t>, end=’ ‘</w:t>
       </w:r>
       <w:r>
         <w:sym w:font="Wingdings" w:char="F0E0"/>
@@ -789,55 +688,7 @@
     </w:p>
     <w:p>
       <w:r>
-        <w:t>Pra importar bibliotecas, a gente usa o “</w:t>
-      </w:r>
-      <w:proofErr w:type="spellStart"/>
-      <w:r>
-        <w:t>import</w:t>
-      </w:r>
-      <w:proofErr w:type="spellEnd"/>
-      <w:r>
-        <w:t>”. Posso importar algo apenas, usando “</w:t>
-      </w:r>
-      <w:proofErr w:type="spellStart"/>
-      <w:r>
-        <w:t>from</w:t>
-      </w:r>
-      <w:proofErr w:type="spellEnd"/>
-      <w:r>
-        <w:t xml:space="preserve"> </w:t>
-      </w:r>
-      <w:proofErr w:type="spellStart"/>
-      <w:r>
-        <w:t>math</w:t>
-      </w:r>
-      <w:proofErr w:type="spellEnd"/>
-      <w:r>
-        <w:t xml:space="preserve"> </w:t>
-      </w:r>
-      <w:proofErr w:type="spellStart"/>
-      <w:r>
-        <w:t>import</w:t>
-      </w:r>
-      <w:proofErr w:type="spellEnd"/>
-      <w:r>
-        <w:t xml:space="preserve"> </w:t>
-      </w:r>
-      <w:proofErr w:type="spellStart"/>
-      <w:r>
-        <w:t>ceil</w:t>
-      </w:r>
-      <w:proofErr w:type="spellEnd"/>
-      <w:r>
-        <w:t xml:space="preserve">, </w:t>
-      </w:r>
-      <w:proofErr w:type="spellStart"/>
-      <w:r>
-        <w:t>floor</w:t>
-      </w:r>
-      <w:proofErr w:type="spellEnd"/>
-      <w:r>
-        <w:t>”</w:t>
+        <w:t>Pra importar bibliotecas, a gente usa o “import”. Posso importar algo apenas, usando “from math import ceil, floor”</w:t>
       </w:r>
     </w:p>
     <w:p>
@@ -848,13 +699,8 @@
           <w:numId w:val="8"/>
         </w:numPr>
       </w:pPr>
-      <w:proofErr w:type="spellStart"/>
-      <w:r>
-        <w:t>Ceil</w:t>
-      </w:r>
-      <w:proofErr w:type="spellEnd"/>
-      <w:r>
-        <w:t xml:space="preserve"> </w:t>
+      <w:r>
+        <w:t xml:space="preserve">Ceil </w:t>
       </w:r>
       <w:r>
         <w:sym w:font="Wingdings" w:char="F0E0"/>
@@ -871,11 +717,9 @@
           <w:numId w:val="8"/>
         </w:numPr>
       </w:pPr>
-      <w:proofErr w:type="spellStart"/>
       <w:r>
         <w:t>Floor</w:t>
       </w:r>
-      <w:proofErr w:type="spellEnd"/>
       <w:r>
         <w:sym w:font="Wingdings" w:char="F0E0"/>
       </w:r>
@@ -891,11 +735,9 @@
           <w:numId w:val="8"/>
         </w:numPr>
       </w:pPr>
-      <w:proofErr w:type="spellStart"/>
       <w:r>
         <w:t>Pow</w:t>
       </w:r>
-      <w:proofErr w:type="spellEnd"/>
       <w:r>
         <w:sym w:font="Wingdings" w:char="F0E0"/>
       </w:r>
@@ -911,11 +753,9 @@
           <w:numId w:val="8"/>
         </w:numPr>
       </w:pPr>
-      <w:proofErr w:type="spellStart"/>
       <w:r>
         <w:t>Sqrt</w:t>
       </w:r>
-      <w:proofErr w:type="spellEnd"/>
       <w:r>
         <w:sym w:font="Wingdings" w:char="F0E0"/>
       </w:r>
@@ -931,11 +771,9 @@
           <w:numId w:val="8"/>
         </w:numPr>
       </w:pPr>
-      <w:proofErr w:type="spellStart"/>
       <w:r>
         <w:t>Factorial</w:t>
       </w:r>
-      <w:proofErr w:type="spellEnd"/>
       <w:r>
         <w:sym w:font="Wingdings" w:char="F0E0"/>
       </w:r>
@@ -968,15 +806,7 @@
         <w:ind w:left="360"/>
       </w:pPr>
       <w:r>
-        <w:t xml:space="preserve">N1= </w:t>
-      </w:r>
-      <w:proofErr w:type="spellStart"/>
-      <w:r>
-        <w:t>math.function</w:t>
-      </w:r>
-      <w:proofErr w:type="spellEnd"/>
-      <w:r>
-        <w:t>(x)</w:t>
+        <w:t>N1= math.function(x)</w:t>
       </w:r>
     </w:p>
     <w:p>
@@ -992,95 +822,21 @@
           <w:b/>
           <w:i/>
         </w:rPr>
-        <w:t xml:space="preserve">Se eu importar </w:t>
-      </w:r>
-      <w:proofErr w:type="spellStart"/>
-      <w:r>
-        <w:rPr>
-          <w:b/>
+        <w:t xml:space="preserve">Se eu importar so uma função, não preciso usar o math.”função”, posso usar direto só a função. </w:t>
+      </w:r>
+    </w:p>
+    <w:p>
+      <w:pPr>
+        <w:ind w:left="360"/>
+        <w:rPr>
           <w:i/>
         </w:rPr>
-        <w:t>so</w:t>
-      </w:r>
-      <w:proofErr w:type="spellEnd"/>
-      <w:r>
-        <w:rPr>
-          <w:b/>
+      </w:pPr>
+      <w:r>
+        <w:rPr>
           <w:i/>
         </w:rPr>
-        <w:t xml:space="preserve"> uma função, não preciso usar o </w:t>
-      </w:r>
-      <w:proofErr w:type="spellStart"/>
-      <w:r>
-        <w:rPr>
-          <w:b/>
-          <w:i/>
-        </w:rPr>
-        <w:t>math</w:t>
-      </w:r>
-      <w:proofErr w:type="spellEnd"/>
-      <w:r>
-        <w:rPr>
-          <w:b/>
-          <w:i/>
-        </w:rPr>
-        <w:t xml:space="preserve">.”função”, posso usar direto só a função. </w:t>
-      </w:r>
-    </w:p>
-    <w:p>
-      <w:pPr>
-        <w:ind w:left="360"/>
-        <w:rPr>
-          <w:i/>
-        </w:rPr>
-      </w:pPr>
-      <w:r>
-        <w:rPr>
-          <w:i/>
-        </w:rPr>
-        <w:t xml:space="preserve">Por </w:t>
-      </w:r>
-      <w:proofErr w:type="spellStart"/>
-      <w:r>
-        <w:rPr>
-          <w:i/>
-        </w:rPr>
-        <w:t>ex</w:t>
-      </w:r>
-      <w:proofErr w:type="spellEnd"/>
-      <w:r>
-        <w:rPr>
-          <w:i/>
-        </w:rPr>
-        <w:t xml:space="preserve">: </w:t>
-      </w:r>
-      <w:proofErr w:type="spellStart"/>
-      <w:r>
-        <w:rPr>
-          <w:i/>
-        </w:rPr>
-        <w:t>potenciadeN</w:t>
-      </w:r>
-      <w:proofErr w:type="spellEnd"/>
-      <w:r>
-        <w:rPr>
-          <w:i/>
-        </w:rPr>
-        <w:t xml:space="preserve"> = </w:t>
-      </w:r>
-      <w:proofErr w:type="spellStart"/>
-      <w:r>
-        <w:rPr>
-          <w:i/>
-        </w:rPr>
-        <w:t>pow</w:t>
-      </w:r>
-      <w:proofErr w:type="spellEnd"/>
-      <w:r>
-        <w:rPr>
-          <w:i/>
-        </w:rPr>
-        <w:t>(N)</w:t>
+        <w:t>Por ex: potenciadeN = pow(N)</w:t>
       </w:r>
     </w:p>
     <w:p>
@@ -1143,6 +899,7 @@
       <w:r>
         <w:rPr>
           <w:b/>
+          <w:noProof/>
         </w:rPr>
         <w:lastRenderedPageBreak/>
         <w:drawing>
@@ -1204,21 +961,7 @@
         <w:rPr>
           <w:b/>
         </w:rPr>
-        <w:t>Uso o k=n (</w:t>
-      </w:r>
-      <w:proofErr w:type="spellStart"/>
-      <w:r>
-        <w:rPr>
-          <w:b/>
-        </w:rPr>
-        <w:t>numero</w:t>
-      </w:r>
-      <w:proofErr w:type="spellEnd"/>
-      <w:r>
-        <w:rPr>
-          <w:b/>
-        </w:rPr>
-        <w:t xml:space="preserve"> de escolhas)</w:t>
+        <w:t>Uso o k=n (numero de escolhas)</w:t>
       </w:r>
     </w:p>
     <w:p>
@@ -1238,19 +981,11 @@
         </w:rPr>
         <w:t>.</w:t>
       </w:r>
-      <w:proofErr w:type="spellStart"/>
-      <w:r>
-        <w:rPr>
-          <w:b/>
-        </w:rPr>
-        <w:t>join</w:t>
-      </w:r>
-      <w:proofErr w:type="spellEnd"/>
-      <w:r>
-        <w:rPr>
-          <w:b/>
-        </w:rPr>
-        <w:t xml:space="preserve"> junta variáveis </w:t>
+      <w:r>
+        <w:rPr>
+          <w:b/>
+        </w:rPr>
+        <w:t xml:space="preserve">join junta variáveis </w:t>
       </w:r>
     </w:p>
     <w:p>
@@ -1265,15 +1000,7 @@
         </w:rPr>
       </w:pPr>
       <w:r>
-        <w:t>Defino antes dela o que vai ter ENTRE as variáveis. {‘e’.</w:t>
-      </w:r>
-      <w:proofErr w:type="spellStart"/>
-      <w:r>
-        <w:t>join</w:t>
-      </w:r>
-      <w:proofErr w:type="spellEnd"/>
-      <w:r>
-        <w:t>(n)}. Se ficar assim fica colado um no outro. Tenho que por espaço antes e depois do ‘e’.</w:t>
+        <w:t>Defino antes dela o que vai ter ENTRE as variáveis. {‘e’.join(n)}. Se ficar assim fica colado um no outro. Tenho que por espaço antes e depois do ‘e’.</w:t>
       </w:r>
     </w:p>
     <w:p>
@@ -1287,19 +1014,11 @@
           <w:b/>
         </w:rPr>
       </w:pPr>
-      <w:proofErr w:type="spellStart"/>
-      <w:r>
-        <w:rPr>
-          <w:b/>
-        </w:rPr>
-        <w:t>Ramdom.sample</w:t>
-      </w:r>
-      <w:proofErr w:type="spellEnd"/>
-      <w:r>
-        <w:rPr>
-          <w:b/>
-        </w:rPr>
-        <w:t>(alunos, k=4)</w:t>
+      <w:r>
+        <w:rPr>
+          <w:b/>
+        </w:rPr>
+        <w:t>Ramdom.sample(alunos, k=4)</w:t>
       </w:r>
       <w:r>
         <w:t>- ele seleciona limitando quantos selecionados eu quero no k</w:t>
@@ -1316,19 +1035,11 @@
           <w:b/>
         </w:rPr>
       </w:pPr>
-      <w:proofErr w:type="spellStart"/>
-      <w:r>
-        <w:rPr>
-          <w:b/>
-        </w:rPr>
-        <w:t>Ramdom.shuffle</w:t>
-      </w:r>
-      <w:proofErr w:type="spellEnd"/>
-      <w:r>
-        <w:rPr>
-          <w:b/>
-        </w:rPr>
-        <w:t>(alunos)</w:t>
+      <w:r>
+        <w:rPr>
+          <w:b/>
+        </w:rPr>
+        <w:t>Ramdom.shuffle(alunos)</w:t>
       </w:r>
       <w:r>
         <w:rPr>
@@ -1337,15 +1048,74 @@
         <w:sym w:font="Wingdings" w:char="F0E0"/>
       </w:r>
       <w:r>
-        <w:t xml:space="preserve">Ele </w:t>
-      </w:r>
-      <w:proofErr w:type="spellStart"/>
-      <w:r>
-        <w:t>so</w:t>
-      </w:r>
-      <w:proofErr w:type="spellEnd"/>
-      <w:r>
-        <w:t xml:space="preserve"> embaralha, todos. </w:t>
+        <w:t xml:space="preserve">Ele so embaralha, todos. </w:t>
+      </w:r>
+    </w:p>
+    <w:p>
+      <w:pPr>
+        <w:pStyle w:val="PargrafodaLista"/>
+        <w:rPr>
+          <w:b/>
+        </w:rPr>
+      </w:pPr>
+    </w:p>
+    <w:p>
+      <w:pPr>
+        <w:pStyle w:val="PargrafodaLista"/>
+        <w:rPr>
+          <w:b/>
+        </w:rPr>
+      </w:pPr>
+    </w:p>
+    <w:p>
+      <w:pPr>
+        <w:pStyle w:val="Ttulo"/>
+      </w:pPr>
+      <w:r>
+        <w:t>FATIAMENTO E MANIPULAÇÃO TEXTO</w:t>
+      </w:r>
+    </w:p>
+    <w:p>
+      <w:r>
+        <w:rPr>
+          <w:noProof/>
+        </w:rPr>
+        <w:lastRenderedPageBreak/>
+        <w:drawing>
+          <wp:inline distT="0" distB="0" distL="0" distR="0" wp14:anchorId="18E22C9C" wp14:editId="14D44891">
+            <wp:extent cx="6645910" cy="6261735"/>
+            <wp:effectExtent l="0" t="0" r="2540" b="5715"/>
+            <wp:docPr id="269419465" name="Imagem 1"/>
+            <wp:cNvGraphicFramePr>
+              <a:graphicFrameLocks xmlns:a="http://schemas.openxmlformats.org/drawingml/2006/main" noChangeAspect="1"/>
+            </wp:cNvGraphicFramePr>
+            <a:graphic xmlns:a="http://schemas.openxmlformats.org/drawingml/2006/main">
+              <a:graphicData uri="http://schemas.openxmlformats.org/drawingml/2006/picture">
+                <pic:pic xmlns:pic="http://schemas.openxmlformats.org/drawingml/2006/picture">
+                  <pic:nvPicPr>
+                    <pic:cNvPr id="269419465" name=""/>
+                    <pic:cNvPicPr/>
+                  </pic:nvPicPr>
+                  <pic:blipFill>
+                    <a:blip r:embed="rId8"/>
+                    <a:stretch>
+                      <a:fillRect/>
+                    </a:stretch>
+                  </pic:blipFill>
+                  <pic:spPr>
+                    <a:xfrm>
+                      <a:off x="0" y="0"/>
+                      <a:ext cx="6645910" cy="6261735"/>
+                    </a:xfrm>
+                    <a:prstGeom prst="rect">
+                      <a:avLst/>
+                    </a:prstGeom>
+                  </pic:spPr>
+                </pic:pic>
+              </a:graphicData>
+            </a:graphic>
+          </wp:inline>
+        </w:drawing>
       </w:r>
     </w:p>
     <w:p>
@@ -1353,26 +1123,218 @@
         <w:pStyle w:val="PargrafodaLista"/>
         <w:numPr>
           <w:ilvl w:val="0"/>
-          <w:numId w:val="11"/>
+          <w:numId w:val="12"/>
         </w:numPr>
-        <w:rPr>
-          <w:b/>
-        </w:rPr>
-      </w:pPr>
-    </w:p>
-    <w:p>
-      <w:pPr>
-        <w:rPr>
-          <w:b/>
-        </w:rPr>
-      </w:pPr>
-    </w:p>
-    <w:p>
-      <w:pPr>
-        <w:rPr>
-          <w:b/>
-        </w:rPr>
-      </w:pPr>
+      </w:pPr>
+      <w:r>
+        <w:rPr>
+          <w:b/>
+        </w:rPr>
+        <w:t>Frase.count(‘letra’)</w:t>
+      </w:r>
+      <w:r>
+        <w:sym w:font="Wingdings" w:char="F0E0"/>
+      </w:r>
+      <w:r>
+        <w:rPr>
+          <w:b/>
+        </w:rPr>
+        <w:t xml:space="preserve"> </w:t>
+      </w:r>
+      <w:r>
+        <w:t>fala quantas vezes a letra aparece</w:t>
+      </w:r>
+    </w:p>
+    <w:p>
+      <w:pPr>
+        <w:pStyle w:val="PargrafodaLista"/>
+        <w:numPr>
+          <w:ilvl w:val="0"/>
+          <w:numId w:val="12"/>
+        </w:numPr>
+      </w:pPr>
+      <w:r>
+        <w:rPr>
+          <w:b/>
+        </w:rPr>
+        <w:t>Frase.replace</w:t>
+      </w:r>
+      <w:r>
+        <w:rPr>
+          <w:b/>
+        </w:rPr>
+        <w:sym w:font="Wingdings" w:char="F0E0"/>
+      </w:r>
+      <w:r>
+        <w:rPr>
+          <w:b/>
+        </w:rPr>
+        <w:t xml:space="preserve"> </w:t>
+      </w:r>
+      <w:r>
+        <w:t>Pra substituir as palavras</w:t>
+      </w:r>
+    </w:p>
+    <w:p>
+      <w:pPr>
+        <w:pStyle w:val="PargrafodaLista"/>
+        <w:numPr>
+          <w:ilvl w:val="0"/>
+          <w:numId w:val="12"/>
+        </w:numPr>
+      </w:pPr>
+      <w:r>
+        <w:rPr>
+          <w:b/>
+        </w:rPr>
+        <w:t>POSSO COMBINAR FUNÇÕES</w:t>
+      </w:r>
+    </w:p>
+    <w:p>
+      <w:pPr>
+        <w:pStyle w:val="PargrafodaLista"/>
+        <w:numPr>
+          <w:ilvl w:val="1"/>
+          <w:numId w:val="12"/>
+        </w:numPr>
+      </w:pPr>
+      <w:r>
+        <w:rPr>
+          <w:b/>
+        </w:rPr>
+        <w:t>Print(frase.upper().count(‘O’))</w:t>
+      </w:r>
+      <w:r>
+        <w:rPr>
+          <w:b/>
+        </w:rPr>
+        <w:sym w:font="Wingdings" w:char="F0E0"/>
+      </w:r>
+      <w:r>
+        <w:rPr>
+          <w:b/>
+        </w:rPr>
+        <w:t xml:space="preserve"> </w:t>
+      </w:r>
+      <w:r>
+        <w:t>Nesse caso ele coloca em maiusculo primeiro, depois faz</w:t>
+      </w:r>
+    </w:p>
+    <w:p>
+      <w:pPr>
+        <w:pStyle w:val="PargrafodaLista"/>
+        <w:numPr>
+          <w:ilvl w:val="0"/>
+          <w:numId w:val="12"/>
+        </w:numPr>
+      </w:pPr>
+      <w:r>
+        <w:t>Frase.split()</w:t>
+      </w:r>
+      <w:r>
+        <w:sym w:font="Wingdings" w:char="F0E0"/>
+      </w:r>
+      <w:r>
+        <w:t xml:space="preserve"> Ele cria uma LISTA, divide tudo.</w:t>
+      </w:r>
+    </w:p>
+    <w:p>
+      <w:r>
+        <w:rPr>
+          <w:noProof/>
+        </w:rPr>
+        <w:lastRenderedPageBreak/>
+        <w:drawing>
+          <wp:inline distT="0" distB="0" distL="0" distR="0" wp14:anchorId="32B051F1" wp14:editId="1E880D16">
+            <wp:extent cx="6645910" cy="5767705"/>
+            <wp:effectExtent l="0" t="0" r="2540" b="4445"/>
+            <wp:docPr id="1794218609" name="Imagem 1"/>
+            <wp:cNvGraphicFramePr>
+              <a:graphicFrameLocks xmlns:a="http://schemas.openxmlformats.org/drawingml/2006/main" noChangeAspect="1"/>
+            </wp:cNvGraphicFramePr>
+            <a:graphic xmlns:a="http://schemas.openxmlformats.org/drawingml/2006/main">
+              <a:graphicData uri="http://schemas.openxmlformats.org/drawingml/2006/picture">
+                <pic:pic xmlns:pic="http://schemas.openxmlformats.org/drawingml/2006/picture">
+                  <pic:nvPicPr>
+                    <pic:cNvPr id="1794218609" name=""/>
+                    <pic:cNvPicPr/>
+                  </pic:nvPicPr>
+                  <pic:blipFill>
+                    <a:blip r:embed="rId9"/>
+                    <a:stretch>
+                      <a:fillRect/>
+                    </a:stretch>
+                  </pic:blipFill>
+                  <pic:spPr>
+                    <a:xfrm>
+                      <a:off x="0" y="0"/>
+                      <a:ext cx="6645910" cy="5767705"/>
+                    </a:xfrm>
+                    <a:prstGeom prst="rect">
+                      <a:avLst/>
+                    </a:prstGeom>
+                  </pic:spPr>
+                </pic:pic>
+              </a:graphicData>
+            </a:graphic>
+          </wp:inline>
+        </w:drawing>
+      </w:r>
+    </w:p>
+    <w:p>
+      <w:pPr>
+        <w:rPr>
+          <w:b/>
+        </w:rPr>
+      </w:pPr>
+    </w:p>
+    <w:p>
+      <w:pPr>
+        <w:rPr>
+          <w:b/>
+        </w:rPr>
+      </w:pPr>
+      <w:r>
+        <w:rPr>
+          <w:b/>
+        </w:rPr>
+        <w:lastRenderedPageBreak/>
+        <w:drawing>
+          <wp:inline distT="0" distB="0" distL="0" distR="0" wp14:anchorId="072B2DA8" wp14:editId="1EBCDE2A">
+            <wp:extent cx="6645910" cy="6925945"/>
+            <wp:effectExtent l="0" t="0" r="2540" b="8255"/>
+            <wp:docPr id="525175713" name="Imagem 1"/>
+            <wp:cNvGraphicFramePr>
+              <a:graphicFrameLocks xmlns:a="http://schemas.openxmlformats.org/drawingml/2006/main" noChangeAspect="1"/>
+            </wp:cNvGraphicFramePr>
+            <a:graphic xmlns:a="http://schemas.openxmlformats.org/drawingml/2006/main">
+              <a:graphicData uri="http://schemas.openxmlformats.org/drawingml/2006/picture">
+                <pic:pic xmlns:pic="http://schemas.openxmlformats.org/drawingml/2006/picture">
+                  <pic:nvPicPr>
+                    <pic:cNvPr id="525175713" name=""/>
+                    <pic:cNvPicPr/>
+                  </pic:nvPicPr>
+                  <pic:blipFill>
+                    <a:blip r:embed="rId10"/>
+                    <a:stretch>
+                      <a:fillRect/>
+                    </a:stretch>
+                  </pic:blipFill>
+                  <pic:spPr>
+                    <a:xfrm>
+                      <a:off x="0" y="0"/>
+                      <a:ext cx="6645910" cy="6925945"/>
+                    </a:xfrm>
+                    <a:prstGeom prst="rect">
+                      <a:avLst/>
+                    </a:prstGeom>
+                  </pic:spPr>
+                </pic:pic>
+              </a:graphicData>
+            </a:graphic>
+          </wp:inline>
+        </w:drawing>
+      </w:r>
     </w:p>
     <w:sectPr>
       <w:pgSz w:w="11906" w:h="16838"/>
@@ -1832,6 +1794,95 @@
     </w:lvl>
   </w:abstractNum>
   <w:abstractNum w:abstractNumId="5" w15:restartNumberingAfterBreak="0">
+    <w:nsid w:val="18AC2949"/>
+    <w:multiLevelType w:val="hybridMultilevel"/>
+    <w:tmpl w:val="DF74E390"/>
+    <w:lvl w:ilvl="0" w:tplc="0416000F">
+      <w:start w:val="1"/>
+      <w:numFmt w:val="decimal"/>
+      <w:lvlText w:val="%1."/>
+      <w:lvlJc w:val="left"/>
+      <w:pPr>
+        <w:ind w:left="720" w:hanging="360"/>
+      </w:pPr>
+      <w:rPr>
+        <w:rFonts w:hint="default"/>
+      </w:rPr>
+    </w:lvl>
+    <w:lvl w:ilvl="1" w:tplc="04160019">
+      <w:start w:val="1"/>
+      <w:numFmt w:val="lowerLetter"/>
+      <w:lvlText w:val="%2."/>
+      <w:lvlJc w:val="left"/>
+      <w:pPr>
+        <w:ind w:left="1440" w:hanging="360"/>
+      </w:pPr>
+    </w:lvl>
+    <w:lvl w:ilvl="2" w:tplc="0416001B" w:tentative="1">
+      <w:start w:val="1"/>
+      <w:numFmt w:val="lowerRoman"/>
+      <w:lvlText w:val="%3."/>
+      <w:lvlJc w:val="right"/>
+      <w:pPr>
+        <w:ind w:left="2160" w:hanging="180"/>
+      </w:pPr>
+    </w:lvl>
+    <w:lvl w:ilvl="3" w:tplc="0416000F" w:tentative="1">
+      <w:start w:val="1"/>
+      <w:numFmt w:val="decimal"/>
+      <w:lvlText w:val="%4."/>
+      <w:lvlJc w:val="left"/>
+      <w:pPr>
+        <w:ind w:left="2880" w:hanging="360"/>
+      </w:pPr>
+    </w:lvl>
+    <w:lvl w:ilvl="4" w:tplc="04160019" w:tentative="1">
+      <w:start w:val="1"/>
+      <w:numFmt w:val="lowerLetter"/>
+      <w:lvlText w:val="%5."/>
+      <w:lvlJc w:val="left"/>
+      <w:pPr>
+        <w:ind w:left="3600" w:hanging="360"/>
+      </w:pPr>
+    </w:lvl>
+    <w:lvl w:ilvl="5" w:tplc="0416001B" w:tentative="1">
+      <w:start w:val="1"/>
+      <w:numFmt w:val="lowerRoman"/>
+      <w:lvlText w:val="%6."/>
+      <w:lvlJc w:val="right"/>
+      <w:pPr>
+        <w:ind w:left="4320" w:hanging="180"/>
+      </w:pPr>
+    </w:lvl>
+    <w:lvl w:ilvl="6" w:tplc="0416000F" w:tentative="1">
+      <w:start w:val="1"/>
+      <w:numFmt w:val="decimal"/>
+      <w:lvlText w:val="%7."/>
+      <w:lvlJc w:val="left"/>
+      <w:pPr>
+        <w:ind w:left="5040" w:hanging="360"/>
+      </w:pPr>
+    </w:lvl>
+    <w:lvl w:ilvl="7" w:tplc="04160019" w:tentative="1">
+      <w:start w:val="1"/>
+      <w:numFmt w:val="lowerLetter"/>
+      <w:lvlText w:val="%8."/>
+      <w:lvlJc w:val="left"/>
+      <w:pPr>
+        <w:ind w:left="5760" w:hanging="360"/>
+      </w:pPr>
+    </w:lvl>
+    <w:lvl w:ilvl="8" w:tplc="0416001B" w:tentative="1">
+      <w:start w:val="1"/>
+      <w:numFmt w:val="lowerRoman"/>
+      <w:lvlText w:val="%9."/>
+      <w:lvlJc w:val="right"/>
+      <w:pPr>
+        <w:ind w:left="6480" w:hanging="180"/>
+      </w:pPr>
+    </w:lvl>
+  </w:abstractNum>
+  <w:abstractNum w:abstractNumId="6" w15:restartNumberingAfterBreak="0">
     <w:nsid w:val="19783885"/>
     <w:multiLevelType w:val="hybridMultilevel"/>
     <w:tmpl w:val="E74034F4"/>
@@ -1920,7 +1971,7 @@
       </w:pPr>
     </w:lvl>
   </w:abstractNum>
-  <w:abstractNum w:abstractNumId="6" w15:restartNumberingAfterBreak="0">
+  <w:abstractNum w:abstractNumId="7" w15:restartNumberingAfterBreak="0">
     <w:nsid w:val="1F59423B"/>
     <w:multiLevelType w:val="hybridMultilevel"/>
     <w:tmpl w:val="40F0BF30"/>
@@ -2009,7 +2060,7 @@
       </w:pPr>
     </w:lvl>
   </w:abstractNum>
-  <w:abstractNum w:abstractNumId="7" w15:restartNumberingAfterBreak="0">
+  <w:abstractNum w:abstractNumId="8" w15:restartNumberingAfterBreak="0">
     <w:nsid w:val="2AB065C3"/>
     <w:multiLevelType w:val="hybridMultilevel"/>
     <w:tmpl w:val="DD8A8F22"/>
@@ -2098,7 +2149,7 @@
       </w:pPr>
     </w:lvl>
   </w:abstractNum>
-  <w:abstractNum w:abstractNumId="8" w15:restartNumberingAfterBreak="0">
+  <w:abstractNum w:abstractNumId="9" w15:restartNumberingAfterBreak="0">
     <w:nsid w:val="593F0485"/>
     <w:multiLevelType w:val="hybridMultilevel"/>
     <w:tmpl w:val="514436B2"/>
@@ -2187,7 +2238,7 @@
       </w:pPr>
     </w:lvl>
   </w:abstractNum>
-  <w:abstractNum w:abstractNumId="9" w15:restartNumberingAfterBreak="0">
+  <w:abstractNum w:abstractNumId="10" w15:restartNumberingAfterBreak="0">
     <w:nsid w:val="6C164AB9"/>
     <w:multiLevelType w:val="hybridMultilevel"/>
     <w:tmpl w:val="A88C9744"/>
@@ -2276,7 +2327,7 @@
       </w:pPr>
     </w:lvl>
   </w:abstractNum>
-  <w:abstractNum w:abstractNumId="10" w15:restartNumberingAfterBreak="0">
+  <w:abstractNum w:abstractNumId="11" w15:restartNumberingAfterBreak="0">
     <w:nsid w:val="721C64A3"/>
     <w:multiLevelType w:val="hybridMultilevel"/>
     <w:tmpl w:val="93442B0A"/>
@@ -2366,7 +2417,7 @@
     </w:lvl>
   </w:abstractNum>
   <w:num w:numId="1" w16cid:durableId="1943032698">
-    <w:abstractNumId w:val="10"/>
+    <w:abstractNumId w:val="11"/>
   </w:num>
   <w:num w:numId="2" w16cid:durableId="151485812">
     <w:abstractNumId w:val="3"/>
@@ -2375,13 +2426,13 @@
     <w:abstractNumId w:val="0"/>
   </w:num>
   <w:num w:numId="4" w16cid:durableId="1046562173">
-    <w:abstractNumId w:val="6"/>
+    <w:abstractNumId w:val="7"/>
   </w:num>
   <w:num w:numId="5" w16cid:durableId="920723926">
-    <w:abstractNumId w:val="9"/>
+    <w:abstractNumId w:val="10"/>
   </w:num>
   <w:num w:numId="6" w16cid:durableId="1785731409">
-    <w:abstractNumId w:val="5"/>
+    <w:abstractNumId w:val="6"/>
   </w:num>
   <w:num w:numId="7" w16cid:durableId="1710254933">
     <w:abstractNumId w:val="2"/>
@@ -2393,10 +2444,13 @@
     <w:abstractNumId w:val="1"/>
   </w:num>
   <w:num w:numId="10" w16cid:durableId="2029871220">
+    <w:abstractNumId w:val="9"/>
+  </w:num>
+  <w:num w:numId="11" w16cid:durableId="1755397480">
     <w:abstractNumId w:val="8"/>
   </w:num>
-  <w:num w:numId="11" w16cid:durableId="1755397480">
-    <w:abstractNumId w:val="7"/>
+  <w:num w:numId="12" w16cid:durableId="692533080">
+    <w:abstractNumId w:val="5"/>
   </w:num>
 </w:numbering>
 </file>
@@ -2805,6 +2859,7 @@
   <w:style w:type="character" w:default="1" w:styleId="Fontepargpadro">
     <w:name w:val="Default Paragraph Font"/>
     <w:uiPriority w:val="1"/>
+    <w:semiHidden/>
     <w:unhideWhenUsed/>
   </w:style>
   <w:style w:type="table" w:default="1" w:styleId="Tabelanormal">

</xml_diff>